<commit_message>
•Commit - 3 (Finished game assets...) Created all assets and completed main slot machine interface.
</commit_message>
<xml_diff>
--- a/SlotMachine (External Document) - Khandker Hussain.docx
+++ b/SlotMachine (External Document) - Khandker Hussain.docx
@@ -273,9 +273,11 @@
                 <w:r>
                   <w:t xml:space="preserve"> by </w:t>
                 </w:r>
+                <w:proofErr w:type="spellStart"/>
                 <w:r>
                   <w:t>KoolKatz</w:t>
                 </w:r>
+                <w:proofErr w:type="spellEnd"/>
                 <w:r>
                   <w:t>.</w:t>
                 </w:r>
@@ -347,6 +349,7 @@
                         <w:u w:val="single"/>
                       </w:rPr>
                     </w:pPr>
+                    <w:proofErr w:type="spellStart"/>
                     <w:r>
                       <w:rPr>
                         <w:b/>
@@ -355,7 +358,18 @@
                         <w:szCs w:val="28"/>
                         <w:u w:val="single"/>
                       </w:rPr>
-                      <w:t>Khandker Faim Hussain</w:t>
+                      <w:t>Khandker</w:t>
+                    </w:r>
+                    <w:proofErr w:type="spellEnd"/>
+                    <w:r>
+                      <w:rPr>
+                        <w:b/>
+                        <w:bCs/>
+                        <w:sz w:val="28"/>
+                        <w:szCs w:val="28"/>
+                        <w:u w:val="single"/>
+                      </w:rPr>
+                      <w:t xml:space="preserve"> Faim Hussain</w:t>
                     </w:r>
                   </w:p>
                 </w:tc>
@@ -878,7 +892,29 @@
           <w:szCs w:val="20"/>
           <w:lang w:val="en-US" w:eastAsia="en-US"/>
         </w:rPr>
-        <w:t>Using SlotMachine Demo as Template</w:t>
+        <w:t xml:space="preserve">Using </w:t>
+      </w:r>
+      <w:proofErr w:type="spellStart"/>
+      <w:r>
+        <w:rPr>
+          <w:rFonts w:eastAsia="Times New Roman" w:cs="Consolas"/>
+          <w:b/>
+          <w:sz w:val="24"/>
+          <w:szCs w:val="20"/>
+          <w:lang w:val="en-US" w:eastAsia="en-US"/>
+        </w:rPr>
+        <w:t>SlotMachine</w:t>
+      </w:r>
+      <w:proofErr w:type="spellEnd"/>
+      <w:r>
+        <w:rPr>
+          <w:rFonts w:eastAsia="Times New Roman" w:cs="Consolas"/>
+          <w:b/>
+          <w:sz w:val="24"/>
+          <w:szCs w:val="20"/>
+          <w:lang w:val="en-US" w:eastAsia="en-US"/>
+        </w:rPr>
+        <w:t xml:space="preserve"> Demo as Template</w:t>
       </w:r>
     </w:p>
     <w:p>
@@ -922,17 +958,20 @@
           <w:szCs w:val="20"/>
           <w:lang w:val="en-US" w:eastAsia="en-US"/>
         </w:rPr>
-        <w:t>Commit 2 - (Found and create own assets)</w:t>
-      </w:r>
+        <w:t>Commit 2 - (Found and create own assets</w:t>
+      </w:r>
+      <w:proofErr w:type="gramStart"/>
       <w:r>
         <w:rPr>
           <w:rFonts w:eastAsia="Times New Roman" w:cs="Consolas"/>
+          <w:b/>
           <w:sz w:val="24"/>
           <w:szCs w:val="20"/>
           <w:lang w:val="en-US" w:eastAsia="en-US"/>
         </w:rPr>
-        <w:br/>
-      </w:r>
+        <w:t>)</w:t>
+      </w:r>
+      <w:proofErr w:type="gramEnd"/>
       <w:r>
         <w:rPr>
           <w:rFonts w:eastAsia="Times New Roman" w:cs="Consolas"/>
@@ -940,7 +979,7 @@
           <w:szCs w:val="20"/>
           <w:lang w:val="en-US" w:eastAsia="en-US"/>
         </w:rPr>
-        <w:t>Found slotmachine image, and cut out and edit it to create buttons, a</w:t>
+        <w:br/>
       </w:r>
       <w:r>
         <w:rPr>
@@ -949,8 +988,9 @@
           <w:szCs w:val="20"/>
           <w:lang w:val="en-US" w:eastAsia="en-US"/>
         </w:rPr>
-        <w:t xml:space="preserve"> </w:t>
-      </w:r>
+        <w:t xml:space="preserve">Found </w:t>
+      </w:r>
+      <w:proofErr w:type="spellStart"/>
       <w:r>
         <w:rPr>
           <w:rFonts w:eastAsia="Times New Roman" w:cs="Consolas"/>
@@ -958,8 +998,78 @@
           <w:szCs w:val="20"/>
           <w:lang w:val="en-US" w:eastAsia="en-US"/>
         </w:rPr>
-        <w:t>barline, and using the machine as template. Created a .psd (photoshop</w:t>
-      </w:r>
+        <w:t>slotmachine</w:t>
+      </w:r>
+      <w:proofErr w:type="spellEnd"/>
+      <w:r>
+        <w:rPr>
+          <w:rFonts w:eastAsia="Times New Roman" w:cs="Consolas"/>
+          <w:sz w:val="24"/>
+          <w:szCs w:val="20"/>
+          <w:lang w:val="en-US" w:eastAsia="en-US"/>
+        </w:rPr>
+        <w:t xml:space="preserve"> image, and cut out and edit it to create buttons, a</w:t>
+      </w:r>
+      <w:r>
+        <w:rPr>
+          <w:rFonts w:eastAsia="Times New Roman" w:cs="Consolas"/>
+          <w:sz w:val="24"/>
+          <w:szCs w:val="20"/>
+          <w:lang w:val="en-US" w:eastAsia="en-US"/>
+        </w:rPr>
+        <w:t xml:space="preserve"> </w:t>
+      </w:r>
+      <w:proofErr w:type="spellStart"/>
+      <w:r>
+        <w:rPr>
+          <w:rFonts w:eastAsia="Times New Roman" w:cs="Consolas"/>
+          <w:sz w:val="24"/>
+          <w:szCs w:val="20"/>
+          <w:lang w:val="en-US" w:eastAsia="en-US"/>
+        </w:rPr>
+        <w:t>barline</w:t>
+      </w:r>
+      <w:proofErr w:type="spellEnd"/>
+      <w:r>
+        <w:rPr>
+          <w:rFonts w:eastAsia="Times New Roman" w:cs="Consolas"/>
+          <w:sz w:val="24"/>
+          <w:szCs w:val="20"/>
+          <w:lang w:val="en-US" w:eastAsia="en-US"/>
+        </w:rPr>
+        <w:t>, and using the machine as template. Created a .</w:t>
+      </w:r>
+      <w:proofErr w:type="spellStart"/>
+      <w:r>
+        <w:rPr>
+          <w:rFonts w:eastAsia="Times New Roman" w:cs="Consolas"/>
+          <w:sz w:val="24"/>
+          <w:szCs w:val="20"/>
+          <w:lang w:val="en-US" w:eastAsia="en-US"/>
+        </w:rPr>
+        <w:t>psd</w:t>
+      </w:r>
+      <w:proofErr w:type="spellEnd"/>
+      <w:r>
+        <w:rPr>
+          <w:rFonts w:eastAsia="Times New Roman" w:cs="Consolas"/>
+          <w:sz w:val="24"/>
+          <w:szCs w:val="20"/>
+          <w:lang w:val="en-US" w:eastAsia="en-US"/>
+        </w:rPr>
+        <w:t xml:space="preserve"> (</w:t>
+      </w:r>
+      <w:proofErr w:type="spellStart"/>
+      <w:r>
+        <w:rPr>
+          <w:rFonts w:eastAsia="Times New Roman" w:cs="Consolas"/>
+          <w:sz w:val="24"/>
+          <w:szCs w:val="20"/>
+          <w:lang w:val="en-US" w:eastAsia="en-US"/>
+        </w:rPr>
+        <w:t>photoshop</w:t>
+      </w:r>
+      <w:proofErr w:type="spellEnd"/>
       <w:r>
         <w:rPr>
           <w:rFonts w:eastAsia="Times New Roman" w:cs="Consolas"/>
@@ -1054,7 +1164,23 @@
           <w:sz w:val="24"/>
           <w:szCs w:val="24"/>
         </w:rPr>
-        <w:t>Created all assets and completed main slotmachine interface.</w:t>
+        <w:t>Created all assets and completed main slot</w:t>
+      </w:r>
+      <w:r>
+        <w:rPr>
+          <w:sz w:val="24"/>
+          <w:szCs w:val="24"/>
+        </w:rPr>
+        <w:t xml:space="preserve"> </w:t>
+      </w:r>
+      <w:bookmarkStart w:id="0" w:name="_GoBack"/>
+      <w:bookmarkEnd w:id="0"/>
+      <w:r>
+        <w:rPr>
+          <w:sz w:val="24"/>
+          <w:szCs w:val="24"/>
+        </w:rPr>
+        <w:t>machine interface.</w:t>
       </w:r>
     </w:p>
     <w:p>
@@ -1087,8 +1213,6 @@
           <w:lang w:val="en-US" w:eastAsia="en-US"/>
         </w:rPr>
       </w:pPr>
-      <w:bookmarkStart w:id="0" w:name="_GoBack"/>
-      <w:bookmarkEnd w:id="0"/>
       <w:r>
         <w:rPr>
           <w:sz w:val="24"/>
@@ -1143,7 +1267,25 @@
           <w:sz w:val="24"/>
           <w:szCs w:val="24"/>
         </w:rPr>
-        <w:t>(ensure you mention the goal of the game and how to win if applicable)</w:t>
+        <w:t>(</w:t>
+      </w:r>
+      <w:proofErr w:type="gramStart"/>
+      <w:r>
+        <w:rPr>
+          <w:i/>
+          <w:sz w:val="24"/>
+          <w:szCs w:val="24"/>
+        </w:rPr>
+        <w:t>ensure</w:t>
+      </w:r>
+      <w:proofErr w:type="gramEnd"/>
+      <w:r>
+        <w:rPr>
+          <w:i/>
+          <w:sz w:val="24"/>
+          <w:szCs w:val="24"/>
+        </w:rPr>
+        <w:t xml:space="preserve"> you mention the goal of the game and how to win if applicable)</w:t>
       </w:r>
     </w:p>
     <w:p>
@@ -1192,7 +1334,25 @@
           <w:sz w:val="24"/>
           <w:szCs w:val="24"/>
         </w:rPr>
-        <w:t>(how does your game work?)</w:t>
+        <w:t>(</w:t>
+      </w:r>
+      <w:proofErr w:type="gramStart"/>
+      <w:r>
+        <w:rPr>
+          <w:i/>
+          <w:sz w:val="24"/>
+          <w:szCs w:val="24"/>
+        </w:rPr>
+        <w:t>how</w:t>
+      </w:r>
+      <w:proofErr w:type="gramEnd"/>
+      <w:r>
+        <w:rPr>
+          <w:i/>
+          <w:sz w:val="24"/>
+          <w:szCs w:val="24"/>
+        </w:rPr>
+        <w:t xml:space="preserve"> does your game work?)</w:t>
       </w:r>
     </w:p>
     <w:p>
@@ -3061,9 +3221,9 @@
   </w:compat>
   <w:rsids>
     <w:rsidRoot w:val="00687E69"/>
-    <w:rsid w:val="00003A18"/>
     <w:rsid w:val="00687E69"/>
     <w:rsid w:val="00946844"/>
+    <w:rsid w:val="00AF4F32"/>
     <w:rsid w:val="00CA3DCE"/>
   </w:rsids>
   <m:mathPr>
@@ -3892,7 +4052,7 @@
 </file>
 
 <file path=customXml/itemProps5.xml><?xml version="1.0" encoding="utf-8"?>
-<ds:datastoreItem xmlns:ds="http://schemas.openxmlformats.org/officeDocument/2006/customXml" ds:itemID="{935B070B-5897-44A1-BC1D-A6F3EB5B12C3}">
+<ds:datastoreItem xmlns:ds="http://schemas.openxmlformats.org/officeDocument/2006/customXml" ds:itemID="{986D817B-728D-4D58-96E2-790BB93C349B}">
   <ds:schemaRefs>
     <ds:schemaRef ds:uri="http://schemas.openxmlformats.org/officeDocument/2006/bibliography"/>
   </ds:schemaRefs>

</xml_diff>